<commit_message>
Ask abou Relevent implications
</commit_message>
<xml_diff>
--- a/admin/writeups/Evaluation.docx
+++ b/admin/writeups/Evaluation.docx
@@ -23,16 +23,7 @@
         <w:pStyle w:val="Heading1"/>
       </w:pPr>
       <w:r>
-        <w:t>How I applied user experience principles to improve the quality of the</w:t>
-      </w:r>
-      <w:r>
-        <w:t xml:space="preserve"> </w:t>
-      </w:r>
-      <w:r>
-        <w:t>outcome</w:t>
-      </w:r>
-      <w:r>
-        <w:t>.</w:t>
+        <w:t>How I applied user experience principles to improve the quality of the outcome.</w:t>
       </w:r>
     </w:p>
     <w:p>
@@ -121,7 +112,18 @@
       </w:pPr>
       <w:r>
         <w:lastRenderedPageBreak/>
-        <w:t>An explanation of efficient tools and techniques used in the production phase(e.g. editing techniques, versioning etc.)</w:t>
+        <w:t xml:space="preserve">An explanation of efficient tools and techniques used in the production </w:t>
+      </w:r>
+      <w:r>
+        <w:t>phase (</w:t>
+      </w:r>
+      <w:proofErr w:type="gramStart"/>
+      <w:r>
+        <w:t>e.g.</w:t>
+      </w:r>
+      <w:proofErr w:type="gramEnd"/>
+      <w:r>
+        <w:t xml:space="preserve"> editing techniques, versioning etc.)</w:t>
       </w:r>
     </w:p>
     <w:p/>
@@ -135,23 +137,55 @@
       <w:r>
         <w:t xml:space="preserve">. Another one that was very good was the GitHub integration as VSC will show me what has been pulled, committed or become a merged with the main branch. Photoshop was used as it is the world’s leading photo editing software </w:t>
       </w:r>
+      <w:r>
+        <w:t>and I have already had practice using photoshop for previous projects. This made editing photos a less of a hassle and overall, much quicker. Another reason why I used photoshop is because it was provided to me by the school, so I had no paywall, So I had free access to Photoshop, so I did not have to look for another software.</w:t>
+      </w:r>
     </w:p>
     <w:p/>
     <w:p>
       <w:r>
-        <w:t>Versioning tool were GitHub and saving In the admin folder.</w:t>
+        <w:t xml:space="preserve">Versioning tool were GitHub and saving </w:t>
+      </w:r>
+      <w:r>
+        <w:t>in</w:t>
+      </w:r>
+      <w:r>
+        <w:t xml:space="preserve"> the admin folder.</w:t>
+      </w:r>
+      <w:r>
+        <w:t xml:space="preserve"> The main software that was used for versioning is GitHub as it is fast easy to use and access. This is because GitHub is stored on servers and with the correct login I can store and retrieve any file that I have created throughout the whole project from any computer. </w:t>
+      </w:r>
+      <w:r>
+        <w:t xml:space="preserve">This means moving data between from school and home was a lot less stressful. The other version tool I used was manual saving into the admin folder. This is because it provides a back-up like GitHub does, however as it is stored locally it is quick to access and very easy to keep making more. This is just a timesaver if I did make a mistake and had to restore some of the Website. </w:t>
       </w:r>
     </w:p>
     <w:p/>
     <w:p>
       <w:r>
-        <w:t>Editing techniques were the use of third-party code and adapting it into my website /</w:t>
+        <w:t>Editing techniques were the use of third-party code and adapting it into my website</w:t>
+      </w:r>
+      <w:r>
+        <w:t xml:space="preserve">. It was common to adapt third-party code into the website, as sometimes things are two complicated to fully develop by yourself in </w:t>
+      </w:r>
+      <w:r>
+        <w:t xml:space="preserve">a span of 10 weeks. It also gives me an understanding of what my code should look like and ways to manipulate it into doing what I want it to do. For example, the complete overhaul on how </w:t>
+      </w:r>
+      <w:proofErr w:type="spellStart"/>
+      <w:r>
+        <w:t>darkmode</w:t>
+      </w:r>
+      <w:proofErr w:type="spellEnd"/>
+      <w:r>
+        <w:t xml:space="preserve"> works was accomplished by the help of using W3schools as they shown me a template and how works and what it does allowing me to recreate different usages and forms like text change. </w:t>
       </w:r>
     </w:p>
     <w:p/>
     <w:p>
       <w:r>
-        <w:t>6) Run file validation in Dreamweaver to get a validation report for your code.</w:t>
+        <w:rPr>
+          <w:rStyle w:val="Heading1Char"/>
+        </w:rPr>
+        <w:t>Run file validation in Dreamweaver to get a validation report for your code.</w:t>
       </w:r>
     </w:p>
     <w:p>
@@ -166,25 +200,184 @@
     </w:p>
     <w:p>
       <w:r>
+        <w:t xml:space="preserve">I first went to W3.org and scanned the website there were no critical errors in the code. </w:t>
+      </w:r>
+      <w:r>
+        <w:t>However,</w:t>
+      </w:r>
+      <w:r>
+        <w:t xml:space="preserve"> I forgot to add in the alt=”” inside most images so I had to fix all of them before I was able to get a green </w:t>
+      </w:r>
+      <w:r>
+        <w:t xml:space="preserve">rating. When it came to non-code base validation Grammarly was often used to ensure my writing and my grammar were correct. Other than grammar errors and a few forgotten elements. </w:t>
+      </w:r>
+      <w:r>
+        <w:lastRenderedPageBreak/>
+        <w:t xml:space="preserve">There was no issue found in the page. </w:t>
+      </w:r>
+      <w:r>
+        <w:rPr>
+          <w:noProof/>
+        </w:rPr>
+        <w:drawing>
+          <wp:inline distT="0" distB="0" distL="0" distR="0" wp14:anchorId="65162FB8" wp14:editId="256D32DE">
+            <wp:extent cx="5731510" cy="2694940"/>
+            <wp:effectExtent l="0" t="0" r="2540" b="0"/>
+            <wp:docPr id="30" name="Picture 30"/>
+            <wp:cNvGraphicFramePr>
+              <a:graphicFrameLocks xmlns:a="http://schemas.openxmlformats.org/drawingml/2006/main" noChangeAspect="1"/>
+            </wp:cNvGraphicFramePr>
+            <a:graphic xmlns:a="http://schemas.openxmlformats.org/drawingml/2006/main">
+              <a:graphicData uri="http://schemas.openxmlformats.org/drawingml/2006/picture">
+                <pic:pic xmlns:pic="http://schemas.openxmlformats.org/drawingml/2006/picture">
+                  <pic:nvPicPr>
+                    <pic:cNvPr id="1" name=""/>
+                    <pic:cNvPicPr/>
+                  </pic:nvPicPr>
+                  <pic:blipFill>
+                    <a:blip r:embed="rId5"/>
+                    <a:stretch>
+                      <a:fillRect/>
+                    </a:stretch>
+                  </pic:blipFill>
+                  <pic:spPr>
+                    <a:xfrm>
+                      <a:off x="0" y="0"/>
+                      <a:ext cx="5731510" cy="2694940"/>
+                    </a:xfrm>
+                    <a:prstGeom prst="rect">
+                      <a:avLst/>
+                    </a:prstGeom>
+                  </pic:spPr>
+                </pic:pic>
+              </a:graphicData>
+            </a:graphic>
+          </wp:inline>
+        </w:drawing>
+      </w:r>
+    </w:p>
+    <w:p>
+      <w:pPr>
+        <w:pStyle w:val="Heading1"/>
+      </w:pPr>
+      <w:r>
         <w:t>7) Show your project organisation with respect to filing and naming of files</w:t>
       </w:r>
     </w:p>
     <w:p>
       <w:r>
+        <w:t xml:space="preserve">The file themselves were laid out before coding began as </w:t>
+      </w:r>
+      <w:proofErr w:type="gramStart"/>
+      <w:r>
+        <w:t>It</w:t>
+      </w:r>
+      <w:proofErr w:type="gramEnd"/>
+      <w:r>
+        <w:t xml:space="preserve"> good to know were to link and sink everything. It was also done to ensure it was as clean as possible for future development.</w:t>
+      </w:r>
+    </w:p>
+    <w:p>
+      <w:r>
         <w:t>folders (screen shots)</w:t>
       </w:r>
     </w:p>
+    <w:p>
+      <w:r>
+        <w:drawing>
+          <wp:inline distT="0" distB="0" distL="0" distR="0" wp14:anchorId="55D9617A" wp14:editId="59567CA7">
+            <wp:extent cx="5731510" cy="2445385"/>
+            <wp:effectExtent l="0" t="0" r="2540" b="0"/>
+            <wp:docPr id="1" name="Picture 1"/>
+            <wp:cNvGraphicFramePr>
+              <a:graphicFrameLocks xmlns:a="http://schemas.openxmlformats.org/drawingml/2006/main" noChangeAspect="1"/>
+            </wp:cNvGraphicFramePr>
+            <a:graphic xmlns:a="http://schemas.openxmlformats.org/drawingml/2006/main">
+              <a:graphicData uri="http://schemas.openxmlformats.org/drawingml/2006/picture">
+                <pic:pic xmlns:pic="http://schemas.openxmlformats.org/drawingml/2006/picture">
+                  <pic:nvPicPr>
+                    <pic:cNvPr id="1" name=""/>
+                    <pic:cNvPicPr/>
+                  </pic:nvPicPr>
+                  <pic:blipFill>
+                    <a:blip r:embed="rId6"/>
+                    <a:stretch>
+                      <a:fillRect/>
+                    </a:stretch>
+                  </pic:blipFill>
+                  <pic:spPr>
+                    <a:xfrm>
+                      <a:off x="0" y="0"/>
+                      <a:ext cx="5731510" cy="2445385"/>
+                    </a:xfrm>
+                    <a:prstGeom prst="rect">
+                      <a:avLst/>
+                    </a:prstGeom>
+                  </pic:spPr>
+                </pic:pic>
+              </a:graphicData>
+            </a:graphic>
+          </wp:inline>
+        </w:drawing>
+      </w:r>
+    </w:p>
+    <w:p>
+      <w:r>
+        <w:lastRenderedPageBreak/>
+        <w:drawing>
+          <wp:inline distT="0" distB="0" distL="0" distR="0" wp14:anchorId="5B743EBC" wp14:editId="15A66CCE">
+            <wp:extent cx="5731510" cy="2199640"/>
+            <wp:effectExtent l="0" t="0" r="2540" b="0"/>
+            <wp:docPr id="2" name="Picture 2" descr="Graphical user interface, application&#10;&#10;Description automatically generated"/>
+            <wp:cNvGraphicFramePr>
+              <a:graphicFrameLocks xmlns:a="http://schemas.openxmlformats.org/drawingml/2006/main" noChangeAspect="1"/>
+            </wp:cNvGraphicFramePr>
+            <a:graphic xmlns:a="http://schemas.openxmlformats.org/drawingml/2006/main">
+              <a:graphicData uri="http://schemas.openxmlformats.org/drawingml/2006/picture">
+                <pic:pic xmlns:pic="http://schemas.openxmlformats.org/drawingml/2006/picture">
+                  <pic:nvPicPr>
+                    <pic:cNvPr id="2" name="Picture 2" descr="Graphical user interface, application&#10;&#10;Description automatically generated"/>
+                    <pic:cNvPicPr/>
+                  </pic:nvPicPr>
+                  <pic:blipFill>
+                    <a:blip r:embed="rId7"/>
+                    <a:stretch>
+                      <a:fillRect/>
+                    </a:stretch>
+                  </pic:blipFill>
+                  <pic:spPr>
+                    <a:xfrm>
+                      <a:off x="0" y="0"/>
+                      <a:ext cx="5731510" cy="2199640"/>
+                    </a:xfrm>
+                    <a:prstGeom prst="rect">
+                      <a:avLst/>
+                    </a:prstGeom>
+                  </pic:spPr>
+                </pic:pic>
+              </a:graphicData>
+            </a:graphic>
+          </wp:inline>
+        </w:drawing>
+      </w:r>
+    </w:p>
     <w:p/>
-    <w:p>
-      <w:r>
-        <w:t>8) Relevant implications that have been addressed in your outcome. How your</w:t>
-      </w:r>
-    </w:p>
-    <w:p>
-      <w:r>
-        <w:t>outcome:</w:t>
-      </w:r>
-    </w:p>
+    <w:p/>
+    <w:p>
+      <w:pPr>
+        <w:pStyle w:val="Heading1"/>
+      </w:pPr>
+      <w:r>
+        <w:t xml:space="preserve">8) Relevant implications that have been addressed in your outcome. How </w:t>
+      </w:r>
+      <w:r>
+        <w:t>your outcome</w:t>
+      </w:r>
+      <w:r>
+        <w:t>:</w:t>
+      </w:r>
+    </w:p>
+    <w:p/>
     <w:p>
       <w:r>
         <w:t> is socially/culturally acceptable</w:t>

</xml_diff>